<commit_message>
update README file and matric number
</commit_message>
<xml_diff>
--- a/Report Draft v1.0.docx
+++ b/Report Draft v1.0.docx
@@ -77,8 +77,6 @@
         </w:rPr>
         <w:t xml:space="preserve"> [DRAFT]</w:t>
       </w:r>
-      <w:bookmarkStart w:id="2" w:name="_GoBack"/>
-      <w:bookmarkEnd w:id="2"/>
     </w:p>
     <w:p>
       <w:pPr>
@@ -87,8 +85,8 @@
         <w:contextualSpacing w:val="0"/>
         <w:jc w:val="center"/>
       </w:pPr>
-      <w:bookmarkStart w:id="3" w:name="h.vnvmrscfmv1x" w:colFirst="0" w:colLast="0"/>
-      <w:bookmarkEnd w:id="3"/>
+      <w:bookmarkStart w:id="2" w:name="h.vnvmrscfmv1x" w:colFirst="0" w:colLast="0"/>
+      <w:bookmarkEnd w:id="2"/>
       <w:r>
         <w:rPr>
           <w:rFonts w:ascii="Calibri" w:eastAsia="Calibri" w:hAnsi="Calibri" w:cs="Calibri"/>
@@ -105,8 +103,8 @@
         <w:contextualSpacing w:val="0"/>
         <w:jc w:val="center"/>
       </w:pPr>
-      <w:bookmarkStart w:id="4" w:name="h.akbmh45rwf1l" w:colFirst="0" w:colLast="0"/>
-      <w:bookmarkEnd w:id="4"/>
+      <w:bookmarkStart w:id="3" w:name="h.akbmh45rwf1l" w:colFirst="0" w:colLast="0"/>
+      <w:bookmarkEnd w:id="3"/>
     </w:p>
     <w:p>
       <w:pPr>
@@ -115,8 +113,8 @@
         <w:contextualSpacing w:val="0"/>
         <w:jc w:val="center"/>
       </w:pPr>
-      <w:bookmarkStart w:id="5" w:name="h.51aa7jen7bv8" w:colFirst="0" w:colLast="0"/>
-      <w:bookmarkEnd w:id="5"/>
+      <w:bookmarkStart w:id="4" w:name="h.51aa7jen7bv8" w:colFirst="0" w:colLast="0"/>
+      <w:bookmarkEnd w:id="4"/>
       <w:r>
         <w:rPr>
           <w:rFonts w:ascii="Calibri" w:eastAsia="Calibri" w:hAnsi="Calibri" w:cs="Calibri"/>
@@ -133,8 +131,8 @@
         <w:contextualSpacing w:val="0"/>
         <w:jc w:val="center"/>
       </w:pPr>
-      <w:bookmarkStart w:id="6" w:name="h.t2xr16s71njv" w:colFirst="0" w:colLast="0"/>
-      <w:bookmarkEnd w:id="6"/>
+      <w:bookmarkStart w:id="5" w:name="h.t2xr16s71njv" w:colFirst="0" w:colLast="0"/>
+      <w:bookmarkEnd w:id="5"/>
     </w:p>
     <w:p>
       <w:pPr>
@@ -143,8 +141,8 @@
         <w:contextualSpacing w:val="0"/>
         <w:jc w:val="center"/>
       </w:pPr>
-      <w:bookmarkStart w:id="7" w:name="h.xaq0u89s2p6v" w:colFirst="0" w:colLast="0"/>
-      <w:bookmarkEnd w:id="7"/>
+      <w:bookmarkStart w:id="6" w:name="h.xaq0u89s2p6v" w:colFirst="0" w:colLast="0"/>
+      <w:bookmarkEnd w:id="6"/>
       <w:r>
         <w:rPr>
           <w:rFonts w:ascii="Calibri" w:eastAsia="Calibri" w:hAnsi="Calibri" w:cs="Calibri"/>
@@ -161,23 +159,15 @@
         <w:contextualSpacing w:val="0"/>
         <w:jc w:val="center"/>
       </w:pPr>
-      <w:bookmarkStart w:id="8" w:name="h.5xwe3q8b6kny" w:colFirst="0" w:colLast="0"/>
-      <w:bookmarkEnd w:id="8"/>
-      <w:r>
-        <w:rPr>
-          <w:rFonts w:ascii="Calibri" w:eastAsia="Calibri" w:hAnsi="Calibri" w:cs="Calibri"/>
-          <w:sz w:val="24"/>
-          <w:szCs w:val="24"/>
-        </w:rPr>
-        <w:t>P</w:t>
-      </w:r>
-      <w:r>
-        <w:rPr>
-          <w:rFonts w:ascii="Calibri" w:eastAsia="Calibri" w:hAnsi="Calibri" w:cs="Calibri"/>
-          <w:sz w:val="24"/>
-          <w:szCs w:val="24"/>
-        </w:rPr>
-        <w:t>repared for: Prof Chan Wai Mun, Raymond</w:t>
+      <w:bookmarkStart w:id="7" w:name="h.5xwe3q8b6kny" w:colFirst="0" w:colLast="0"/>
+      <w:bookmarkEnd w:id="7"/>
+      <w:r>
+        <w:rPr>
+          <w:rFonts w:ascii="Calibri" w:eastAsia="Calibri" w:hAnsi="Calibri" w:cs="Calibri"/>
+          <w:sz w:val="24"/>
+          <w:szCs w:val="24"/>
+        </w:rPr>
+        <w:t>Prepared for: Prof Chan Wai Mun, Raymond</w:t>
       </w:r>
     </w:p>
     <w:p>
@@ -187,8 +177,8 @@
         <w:contextualSpacing w:val="0"/>
         <w:jc w:val="center"/>
       </w:pPr>
-      <w:bookmarkStart w:id="9" w:name="h.rt3ziadtjfab" w:colFirst="0" w:colLast="0"/>
-      <w:bookmarkEnd w:id="9"/>
+      <w:bookmarkStart w:id="8" w:name="h.rt3ziadtjfab" w:colFirst="0" w:colLast="0"/>
+      <w:bookmarkEnd w:id="8"/>
       <w:r>
         <w:rPr>
           <w:rFonts w:ascii="Calibri" w:eastAsia="Calibri" w:hAnsi="Calibri" w:cs="Calibri"/>
@@ -205,8 +195,8 @@
         <w:contextualSpacing w:val="0"/>
         <w:jc w:val="center"/>
       </w:pPr>
-      <w:bookmarkStart w:id="10" w:name="h.h8x3kv6f92gi" w:colFirst="0" w:colLast="0"/>
-      <w:bookmarkEnd w:id="10"/>
+      <w:bookmarkStart w:id="9" w:name="h.h8x3kv6f92gi" w:colFirst="0" w:colLast="0"/>
+      <w:bookmarkEnd w:id="9"/>
       <w:r>
         <w:rPr>
           <w:rFonts w:ascii="Calibri" w:eastAsia="Calibri" w:hAnsi="Calibri" w:cs="Calibri"/>
@@ -223,8 +213,8 @@
         <w:contextualSpacing w:val="0"/>
         <w:jc w:val="center"/>
       </w:pPr>
-      <w:bookmarkStart w:id="11" w:name="h.f0nu1poeea98" w:colFirst="0" w:colLast="0"/>
-      <w:bookmarkEnd w:id="11"/>
+      <w:bookmarkStart w:id="10" w:name="h.f0nu1poeea98" w:colFirst="0" w:colLast="0"/>
+      <w:bookmarkEnd w:id="10"/>
       <w:r>
         <w:rPr>
           <w:rFonts w:ascii="Calibri" w:eastAsia="Calibri" w:hAnsi="Calibri" w:cs="Calibri"/>
@@ -241,8 +231,8 @@
         <w:contextualSpacing w:val="0"/>
         <w:jc w:val="center"/>
       </w:pPr>
-      <w:bookmarkStart w:id="12" w:name="h.hhoq40d8fc57" w:colFirst="0" w:colLast="0"/>
-      <w:bookmarkEnd w:id="12"/>
+      <w:bookmarkStart w:id="11" w:name="h.hhoq40d8fc57" w:colFirst="0" w:colLast="0"/>
+      <w:bookmarkEnd w:id="11"/>
       <w:r>
         <w:rPr>
           <w:rFonts w:ascii="Calibri" w:eastAsia="Calibri" w:hAnsi="Calibri" w:cs="Calibri"/>
@@ -276,25 +266,27 @@
         <w:contextualSpacing w:val="0"/>
         <w:jc w:val="center"/>
       </w:pPr>
-      <w:bookmarkStart w:id="13" w:name="h.am5odi61s0hl" w:colFirst="0" w:colLast="0"/>
+      <w:bookmarkStart w:id="12" w:name="h.am5odi61s0hl" w:colFirst="0" w:colLast="0"/>
+      <w:bookmarkEnd w:id="12"/>
+      <w:r>
+        <w:rPr>
+          <w:rFonts w:ascii="Calibri" w:eastAsia="Calibri" w:hAnsi="Calibri" w:cs="Calibri"/>
+          <w:sz w:val="24"/>
+          <w:szCs w:val="24"/>
+        </w:rPr>
+        <w:t>Yap Zi Xuan (</w:t>
+      </w:r>
+      <w:r>
+        <w:rPr>
+          <w:rFonts w:ascii="Calibri" w:eastAsia="Calibri" w:hAnsi="Calibri" w:cs="Calibri"/>
+          <w:color w:val="FF0000"/>
+          <w:sz w:val="24"/>
+          <w:szCs w:val="24"/>
+        </w:rPr>
+        <w:t>A0100619R</w:t>
+      </w:r>
+      <w:bookmarkStart w:id="13" w:name="_GoBack"/>
       <w:bookmarkEnd w:id="13"/>
-      <w:r>
-        <w:rPr>
-          <w:rFonts w:ascii="Calibri" w:eastAsia="Calibri" w:hAnsi="Calibri" w:cs="Calibri"/>
-          <w:sz w:val="24"/>
-          <w:szCs w:val="24"/>
-        </w:rPr>
-        <w:t>Yap Zi Xuan (</w:t>
-      </w:r>
-      <w:r>
-        <w:rPr>
-          <w:rFonts w:ascii="Calibri" w:eastAsia="Calibri" w:hAnsi="Calibri" w:cs="Calibri"/>
-          <w:color w:val="FF0000"/>
-          <w:sz w:val="24"/>
-          <w:szCs w:val="24"/>
-        </w:rPr>
-        <w:t>A0105763_</w:t>
-      </w:r>
       <w:r>
         <w:rPr>
           <w:rFonts w:ascii="Calibri" w:eastAsia="Calibri" w:hAnsi="Calibri" w:cs="Calibri"/>
@@ -408,15 +400,7 @@
           <w:sz w:val="24"/>
           <w:szCs w:val="24"/>
         </w:rPr>
-        <w:t>Rabies is a viral disease that affects the central nervous s</w:t>
-      </w:r>
-      <w:r>
-        <w:rPr>
-          <w:rFonts w:ascii="Calibri" w:eastAsia="Calibri" w:hAnsi="Calibri" w:cs="Calibri"/>
-          <w:sz w:val="24"/>
-          <w:szCs w:val="24"/>
-        </w:rPr>
-        <w:t>ystem, progressively leading to a fatal brain inflammation. Although pre-exposure immunisation and prevention methods have been developed, rabies continue to be a substantial threat worldwide</w:t>
+        <w:t>Rabies is a viral disease that affects the central nervous system, progressively leading to a fatal brain inflammation. Although pre-exposure immunisation and prevention methods have been developed, rabies continue to be a substantial threat worldwide</w:t>
       </w:r>
       <w:r>
         <w:rPr>
@@ -433,39 +417,7 @@
           <w:sz w:val="24"/>
           <w:szCs w:val="24"/>
         </w:rPr>
-        <w:t>, with a high fatality rate each year. An estimate of 60,000 hum</w:t>
-      </w:r>
-      <w:r>
-        <w:rPr>
-          <w:rFonts w:ascii="Calibri" w:eastAsia="Calibri" w:hAnsi="Calibri" w:cs="Calibri"/>
-          <w:sz w:val="24"/>
-          <w:szCs w:val="24"/>
-        </w:rPr>
-        <w:t>an deaths are caused by rabies annually, most of which occurring in South Asia and Africa (World Health Organisation, 2016). Despite being recognised as a pervasive global threat, the severity of the disease is often neglected in developing countries, wher</w:t>
-      </w:r>
-      <w:r>
-        <w:rPr>
-          <w:rFonts w:ascii="Calibri" w:eastAsia="Calibri" w:hAnsi="Calibri" w:cs="Calibri"/>
-          <w:sz w:val="24"/>
-          <w:szCs w:val="24"/>
-        </w:rPr>
-        <w:t xml:space="preserve">e priority is often given to other diseases such as malaria, tuberculosis and Ebola virus disease. A few factors that contributed to the situation in these countries include poor community participation in local programmes, cultural and religious beliefs, </w:t>
-      </w:r>
-      <w:r>
-        <w:rPr>
-          <w:rFonts w:ascii="Calibri" w:eastAsia="Calibri" w:hAnsi="Calibri" w:cs="Calibri"/>
-          <w:sz w:val="24"/>
-          <w:szCs w:val="24"/>
-        </w:rPr>
-        <w:t>a lack of social awareness, and limited access to proper health facilities and medications (Hemachudha, Laothamatas &amp; Rupprecht, 2002). Through the collaborative effort of World Health Organization (WHO) and the Global Alliance for Rabies Control (GARC), c</w:t>
-      </w:r>
-      <w:r>
-        <w:rPr>
-          <w:rFonts w:ascii="Calibri" w:eastAsia="Calibri" w:hAnsi="Calibri" w:cs="Calibri"/>
-          <w:sz w:val="24"/>
-          <w:szCs w:val="24"/>
-        </w:rPr>
-        <w:t>oordinated actions have been taken for eliminating human rabies through the canine rabies control.</w:t>
+        <w:t>, with a high fatality rate each year. An estimate of 60,000 human deaths are caused by rabies annually, most of which occurring in South Asia and Africa (World Health Organisation, 2016). Despite being recognised as a pervasive global threat, the severity of the disease is often neglected in developing countries, where priority is often given to other diseases such as malaria, tuberculosis and Ebola virus disease. A few factors that contributed to the situation in these countries include poor community participation in local programmes, cultural and religious beliefs, a lack of social awareness, and limited access to proper health facilities and medications (Hemachudha, Laothamatas &amp; Rupprecht, 2002). Through the collaborative effort of World Health Organization (WHO) and the Global Alliance for Rabies Control (GARC), coordinated actions have been taken for eliminating human rabies through the canine rabies control.</w:t>
       </w:r>
     </w:p>
     <w:p>
@@ -537,15 +489,7 @@
           <w:sz w:val="24"/>
           <w:szCs w:val="24"/>
         </w:rPr>
-        <w:t xml:space="preserve">A zoonotic disease with </w:t>
-      </w:r>
-      <w:r>
-        <w:rPr>
-          <w:rFonts w:ascii="Calibri" w:eastAsia="Calibri" w:hAnsi="Calibri" w:cs="Calibri"/>
-          <w:sz w:val="24"/>
-          <w:szCs w:val="24"/>
-        </w:rPr>
-        <w:t xml:space="preserve">a long history, rabies can be transmitted between animals and to humans, usually through the saliva of a rabid animal into a bite or scratch wound. Rabies is caused by viruses belonging to the genus </w:t>
+        <w:t xml:space="preserve">A zoonotic disease with a long history, rabies can be transmitted between animals and to humans, usually through the saliva of a rabid animal into a bite or scratch wound. Rabies is caused by viruses belonging to the genus </w:t>
       </w:r>
       <w:r>
         <w:rPr>
@@ -562,15 +506,7 @@
           <w:sz w:val="24"/>
           <w:szCs w:val="24"/>
         </w:rPr>
-        <w:t>, the two most prominent being the classical ra</w:t>
-      </w:r>
-      <w:r>
-        <w:rPr>
-          <w:rFonts w:ascii="Calibri" w:eastAsia="Calibri" w:hAnsi="Calibri" w:cs="Calibri"/>
-          <w:sz w:val="24"/>
-          <w:szCs w:val="24"/>
-        </w:rPr>
-        <w:t xml:space="preserve">bies virus (RabV) that is responsible for most human rabies cases, and the Australian bat lyssavirus (ABLV), which is the sole </w:t>
+        <w:t xml:space="preserve">, the two most prominent being the classical rabies virus (RabV) that is responsible for most human rabies cases, and the Australian bat lyssavirus (ABLV), which is the sole </w:t>
       </w:r>
       <w:r>
         <w:rPr>
@@ -587,23 +523,7 @@
           <w:sz w:val="24"/>
           <w:szCs w:val="24"/>
         </w:rPr>
-        <w:t xml:space="preserve"> member found in Australia (Garg, 2014). While carriers of the virus may differ according to geographical location, dom</w:t>
-      </w:r>
-      <w:r>
-        <w:rPr>
-          <w:rFonts w:ascii="Calibri" w:eastAsia="Calibri" w:hAnsi="Calibri" w:cs="Calibri"/>
-          <w:sz w:val="24"/>
-          <w:szCs w:val="24"/>
-        </w:rPr>
-        <w:t xml:space="preserve">estic dogs have been identified to be the main carriers of RabV, contributing to 99% of human rabies cases (World Health Organisation, 2016). It is important to note that canine rabies also predominates in both India and Africa, the two developing regions </w:t>
-      </w:r>
-      <w:r>
-        <w:rPr>
-          <w:rFonts w:ascii="Calibri" w:eastAsia="Calibri" w:hAnsi="Calibri" w:cs="Calibri"/>
-          <w:sz w:val="24"/>
-          <w:szCs w:val="24"/>
-        </w:rPr>
-        <w:t>with the highest death toll from human rabies.</w:t>
+        <w:t xml:space="preserve"> member found in Australia (Garg, 2014). While carriers of the virus may differ according to geographical location, domestic dogs have been identified to be the main carriers of RabV, contributing to 99% of human rabies cases (World Health Organisation, 2016). It is important to note that canine rabies also predominates in both India and Africa, the two developing regions with the highest death toll from human rabies.</w:t>
       </w:r>
     </w:p>
     <w:p/>
@@ -622,31 +542,7 @@
           <w:sz w:val="24"/>
           <w:szCs w:val="24"/>
         </w:rPr>
-        <w:t xml:space="preserve">While the near 100% fatality rate in rabies victims may sound severe, a vaccine for the disease have been developed since 1885 (Baer, 2007). Rabies is entirely preventable through immediate vaccination to bite victims, and strict guidelines in vaccination </w:t>
-      </w:r>
-      <w:r>
-        <w:rPr>
-          <w:rFonts w:ascii="Calibri" w:eastAsia="Calibri" w:hAnsi="Calibri" w:cs="Calibri"/>
-          <w:sz w:val="24"/>
-          <w:szCs w:val="24"/>
-        </w:rPr>
-        <w:t>of domestic dogs have proven effective in reducing or eliminating the threat of rabies. Factors that have contributed to the unrelenting situation in greatly affected areas mainly stem from their limited access to healthcare, as well as a lack of public aw</w:t>
-      </w:r>
-      <w:r>
-        <w:rPr>
-          <w:rFonts w:ascii="Calibri" w:eastAsia="Calibri" w:hAnsi="Calibri" w:cs="Calibri"/>
-          <w:sz w:val="24"/>
-          <w:szCs w:val="24"/>
-        </w:rPr>
-        <w:t>areness of the disease. The disease also faces issues of underreporting in these areas, coupled with a lack of proper surveillance and response systems in rabies control efforts (Taylor &amp; Knopf, 2015). Various studies have also highlighted the overall impa</w:t>
-      </w:r>
-      <w:r>
-        <w:rPr>
-          <w:rFonts w:ascii="Calibri" w:eastAsia="Calibri" w:hAnsi="Calibri" w:cs="Calibri"/>
-          <w:sz w:val="24"/>
-          <w:szCs w:val="24"/>
-        </w:rPr>
-        <w:t xml:space="preserve">ct associated with rabies — economic burden from direct costs, public health budgets, livestock and human losses (Hampson et al., 2015), emphasising the urgency of controlling the rabies situation in developing countries. </w:t>
+        <w:t xml:space="preserve">While the near 100% fatality rate in rabies victims may sound severe, a vaccine for the disease have been developed since 1885 (Baer, 2007). Rabies is entirely preventable through immediate vaccination to bite victims, and strict guidelines in vaccination of domestic dogs have proven effective in reducing or eliminating the threat of rabies. Factors that have contributed to the unrelenting situation in greatly affected areas mainly stem from their limited access to healthcare, as well as a lack of public awareness of the disease. The disease also faces issues of underreporting in these areas, coupled with a lack of proper surveillance and response systems in rabies control efforts (Taylor &amp; Knopf, 2015). Various studies have also highlighted the overall impact associated with rabies — economic burden from direct costs, public health budgets, livestock and human losses (Hampson et al., 2015), emphasising the urgency of controlling the rabies situation in developing countries. </w:t>
       </w:r>
     </w:p>
     <w:p>
@@ -674,31 +570,7 @@
           <w:sz w:val="24"/>
           <w:szCs w:val="24"/>
         </w:rPr>
-        <w:t>In the December 2015 Internation</w:t>
-      </w:r>
-      <w:r>
-        <w:rPr>
-          <w:rFonts w:ascii="Calibri" w:eastAsia="Calibri" w:hAnsi="Calibri" w:cs="Calibri"/>
-          <w:sz w:val="24"/>
-          <w:szCs w:val="24"/>
-        </w:rPr>
-        <w:t>al Conference hosted by WHO, a new campaign have been launched with the goal of eliminating dog-transmitted rabies by 2030 (End Rabies Now, n.d.). One of the first measure taken in the initiative is to address the problem of underreporting and negligence o</w:t>
-      </w:r>
-      <w:r>
-        <w:rPr>
-          <w:rFonts w:ascii="Calibri" w:eastAsia="Calibri" w:hAnsi="Calibri" w:cs="Calibri"/>
-          <w:sz w:val="24"/>
-          <w:szCs w:val="24"/>
-        </w:rPr>
-        <w:t>f animal bite incidents, while educating the public about preventive and control programmes. The control programme encourages close monitoring of the vaccination status of domestic pets, and assists developing countries by subsidising the cost of education</w:t>
-      </w:r>
-      <w:r>
-        <w:rPr>
-          <w:rFonts w:ascii="Calibri" w:eastAsia="Calibri" w:hAnsi="Calibri" w:cs="Calibri"/>
-          <w:sz w:val="24"/>
-          <w:szCs w:val="24"/>
-        </w:rPr>
-        <w:t>al efforts and vaccines.</w:t>
+        <w:t>In the December 2015 International Conference hosted by WHO, a new campaign have been launched with the goal of eliminating dog-transmitted rabies by 2030 (End Rabies Now, n.d.). One of the first measure taken in the initiative is to address the problem of underreporting and negligence of animal bite incidents, while educating the public about preventive and control programmes. The control programme encourages close monitoring of the vaccination status of domestic pets, and assists developing countries by subsidising the cost of educational efforts and vaccines.</w:t>
       </w:r>
     </w:p>
     <w:p>
@@ -752,15 +624,7 @@
           <w:sz w:val="24"/>
           <w:szCs w:val="24"/>
         </w:rPr>
-        <w:t>The rabies virus enters the victim’s body through an open wound to the muscle nerve cells, where viral replication occurs. The replicated virus proceeds to travel towards the victim’s spinal cord to the brain, eventually leading to coma and death. The incu</w:t>
-      </w:r>
-      <w:r>
-        <w:rPr>
-          <w:rFonts w:ascii="Calibri" w:eastAsia="Calibri" w:hAnsi="Calibri" w:cs="Calibri"/>
-          <w:sz w:val="24"/>
-          <w:szCs w:val="24"/>
-        </w:rPr>
-        <w:t>bation period of rabies is highly dependent on the distance between the bite location and the brain, as well as the amount of rabies viral particles</w:t>
+        <w:t>The rabies virus enters the victim’s body through an open wound to the muscle nerve cells, where viral replication occurs. The replicated virus proceeds to travel towards the victim’s spinal cord to the brain, eventually leading to coma and death. The incubation period of rabies is highly dependent on the distance between the bite location and the brain, as well as the amount of rabies viral particles</w:t>
       </w:r>
       <w:r>
         <w:rPr>
@@ -777,23 +641,7 @@
           <w:sz w:val="24"/>
           <w:szCs w:val="24"/>
         </w:rPr>
-        <w:t xml:space="preserve"> present in the victim’s body (Garg, 2015). The duration between the animal bite and initial symptoms varie</w:t>
-      </w:r>
-      <w:r>
-        <w:rPr>
-          <w:rFonts w:ascii="Calibri" w:eastAsia="Calibri" w:hAnsi="Calibri" w:cs="Calibri"/>
-          <w:sz w:val="24"/>
-          <w:szCs w:val="24"/>
-        </w:rPr>
-        <w:t>s between 2 to 12 weeks, and flu symptoms are the first sign of an infection. Victims usually experience tingling at the site of the wound, muscle weakness, headaches and fever. During this phase, however, the symptoms are non-specific and may not raise su</w:t>
-      </w:r>
-      <w:r>
-        <w:rPr>
-          <w:rFonts w:ascii="Calibri" w:eastAsia="Calibri" w:hAnsi="Calibri" w:cs="Calibri"/>
-          <w:sz w:val="24"/>
-          <w:szCs w:val="24"/>
-        </w:rPr>
-        <w:t>spicions, making the illness hard to diagnose (Linscott, 2012). The following phase may vary, depending on the two different forms of rabies (</w:t>
+        <w:t xml:space="preserve"> present in the victim’s body (Garg, 2015). The duration between the animal bite and initial symptoms varies between 2 to 12 weeks, and flu symptoms are the first sign of an infection. Victims usually experience tingling at the site of the wound, muscle weakness, headaches and fever. During this phase, however, the symptoms are non-specific and may not raise suspicions, making the illness hard to diagnose (Linscott, 2012). The following phase may vary, depending on the two different forms of rabies (</w:t>
       </w:r>
       <w:r>
         <w:rPr>
@@ -810,23 +658,7 @@
           <w:sz w:val="24"/>
           <w:szCs w:val="24"/>
         </w:rPr>
-        <w:t xml:space="preserve">). Paralytic rabies appears in around 30% of human cases, and usually occur in victims with post-exposure </w:t>
-      </w:r>
-      <w:r>
-        <w:rPr>
-          <w:rFonts w:ascii="Calibri" w:eastAsia="Calibri" w:hAnsi="Calibri" w:cs="Calibri"/>
-          <w:sz w:val="24"/>
-          <w:szCs w:val="24"/>
-        </w:rPr>
-        <w:t>vaccination (Ghosh, Roy, Lahiri, &amp; Bala, 2009). 17% to 80% of victims also experience hydrophobia (Harper, 2004), regardless of the form of rabies infection. Hydrophobic episodes last around 5 minutes each, where victims may experience painful muscle spasm</w:t>
-      </w:r>
-      <w:r>
-        <w:rPr>
-          <w:rFonts w:ascii="Calibri" w:eastAsia="Calibri" w:hAnsi="Calibri" w:cs="Calibri"/>
-          <w:sz w:val="24"/>
-          <w:szCs w:val="24"/>
-        </w:rPr>
-        <w:t xml:space="preserve">s in the throat that causes foaming of saliva and an inability to swallow. </w:t>
+        <w:t xml:space="preserve">). Paralytic rabies appears in around 30% of human cases, and usually occur in victims with post-exposure vaccination (Ghosh, Roy, Lahiri, &amp; Bala, 2009). 17% to 80% of victims also experience hydrophobia (Harper, 2004), regardless of the form of rabies infection. Hydrophobic episodes last around 5 minutes each, where victims may experience painful muscle spasms in the throat that causes foaming of saliva and an inability to swallow. </w:t>
       </w:r>
     </w:p>
     <w:p>
@@ -972,31 +804,7 @@
           <w:sz w:val="24"/>
           <w:szCs w:val="24"/>
         </w:rPr>
-        <w:t>,</w:t>
-      </w:r>
-      <w:r>
-        <w:rPr>
-          <w:rFonts w:ascii="Calibri" w:eastAsia="Calibri" w:hAnsi="Calibri" w:cs="Calibri"/>
-          <w:sz w:val="24"/>
-          <w:szCs w:val="24"/>
-        </w:rPr>
-        <w:t xml:space="preserve"> which is available for both pre-exposure (preventive) and post-exposure vaccination. The preventive vaccination is usually given in three doses, containing 1 ml of HDCV each. Post-exposure vaccination usually consists of both the rabies vaccine and an inj</w:t>
-      </w:r>
-      <w:r>
-        <w:rPr>
-          <w:rFonts w:ascii="Calibri" w:eastAsia="Calibri" w:hAnsi="Calibri" w:cs="Calibri"/>
-          <w:sz w:val="24"/>
-          <w:szCs w:val="24"/>
-        </w:rPr>
-        <w:t>ection of human rabies immune globulin (HRIG), and is referred to collectively as post-exposure prophylaxis (PEP) (CDC, 2015). PEP should be given to victims immediately after thorough wound cleansing, and given four time to non-immunised victims, and twic</w:t>
-      </w:r>
-      <w:r>
-        <w:rPr>
-          <w:rFonts w:ascii="Calibri" w:eastAsia="Calibri" w:hAnsi="Calibri" w:cs="Calibri"/>
-          <w:sz w:val="24"/>
-          <w:szCs w:val="24"/>
-        </w:rPr>
-        <w:t>e to victims who are previously vaccinated.</w:t>
+        <w:t>, which is available for both pre-exposure (preventive) and post-exposure vaccination. The preventive vaccination is usually given in three doses, containing 1 ml of HDCV each. Post-exposure vaccination usually consists of both the rabies vaccine and an injection of human rabies immune globulin (HRIG), and is referred to collectively as post-exposure prophylaxis (PEP) (CDC, 2015). PEP should be given to victims immediately after thorough wound cleansing, and given four time to non-immunised victims, and twice to victims who are previously vaccinated.</w:t>
       </w:r>
     </w:p>
     <w:p>
@@ -1028,23 +836,7 @@
           <w:sz w:val="24"/>
           <w:szCs w:val="24"/>
         </w:rPr>
-        <w:t>As mentioned in the previous section, vaccination of domestic pets are crucial in eliminating rabies. Vaccines are available in both injection and oral forms, and more co</w:t>
-      </w:r>
-      <w:r>
-        <w:rPr>
-          <w:rFonts w:ascii="Calibri" w:eastAsia="Calibri" w:hAnsi="Calibri" w:cs="Calibri"/>
-          <w:sz w:val="24"/>
-          <w:szCs w:val="24"/>
-        </w:rPr>
-        <w:t xml:space="preserve">untries are regulating the administration of mandatory rabies vaccinations. The required interval between each vaccination differs among countries and states, and the vaccination schedule is usually tracked with a rabies vaccination certificate. An animal </w:t>
-      </w:r>
-      <w:r>
-        <w:rPr>
-          <w:rFonts w:ascii="Calibri" w:eastAsia="Calibri" w:hAnsi="Calibri" w:cs="Calibri"/>
-          <w:sz w:val="24"/>
-          <w:szCs w:val="24"/>
-        </w:rPr>
-        <w:t xml:space="preserve">is considered vaccinated and immunised 28 days after initial vaccination, or if booster vaccinations are given according to schedule. </w:t>
+        <w:t xml:space="preserve">As mentioned in the previous section, vaccination of domestic pets are crucial in eliminating rabies. Vaccines are available in both injection and oral forms, and more countries are regulating the administration of mandatory rabies vaccinations. The required interval between each vaccination differs among countries and states, and the vaccination schedule is usually tracked with a rabies vaccination certificate. An animal is considered vaccinated and immunised 28 days after initial vaccination, or if booster vaccinations are given according to schedule. </w:t>
       </w:r>
     </w:p>
     <w:p>
@@ -1098,15 +890,7 @@
           <w:sz w:val="24"/>
           <w:szCs w:val="24"/>
         </w:rPr>
-        <w:t>Though the authors have reached their objectives of identifying high-risk municipalities in the WDG a</w:t>
-      </w:r>
-      <w:r>
-        <w:rPr>
-          <w:rFonts w:ascii="Calibri" w:eastAsia="Calibri" w:hAnsi="Calibri" w:cs="Calibri"/>
-          <w:sz w:val="24"/>
-          <w:szCs w:val="24"/>
-        </w:rPr>
-        <w:t>rea of study, there were still some unavoidable limitations and shortcomings. Most of these limitations are a result of under-reported bite incidents and other factors which would make it very difficult to be accounted for in the paper.</w:t>
+        <w:t>Though the authors have reached their objectives of identifying high-risk municipalities in the WDG area of study, there were still some unavoidable limitations and shortcomings. Most of these limitations are a result of under-reported bite incidents and other factors which would make it very difficult to be accounted for in the paper.</w:t>
       </w:r>
     </w:p>
     <w:p>
@@ -1148,73 +932,25 @@
           <w:sz w:val="24"/>
           <w:szCs w:val="24"/>
         </w:rPr>
-        <w:t>Firstly, the authors acknowledged that there were likely to be under-reported animal bite incidents that occurred within the time and area of study. There were several factors that may have influenced a victim to avoid</w:t>
-      </w:r>
-      <w:r>
-        <w:rPr>
-          <w:rFonts w:ascii="Calibri" w:eastAsia="Calibri" w:hAnsi="Calibri" w:cs="Calibri"/>
-          <w:sz w:val="24"/>
-          <w:szCs w:val="24"/>
-        </w:rPr>
-        <w:t xml:space="preserve"> reporting an incident. For instance, if a victim visits a veterinary clinic due to an animal bite, it will usually be reported to the local health department, as required by law. However, not all municipalities may have the same level of stringency. In ca</w:t>
-      </w:r>
-      <w:r>
-        <w:rPr>
-          <w:rFonts w:ascii="Calibri" w:eastAsia="Calibri" w:hAnsi="Calibri" w:cs="Calibri"/>
-          <w:sz w:val="24"/>
-          <w:szCs w:val="24"/>
-        </w:rPr>
-        <w:t>ses where medical attention is not required and hence not pursued, under-reporting is likely to occur. Other possible reasons include the victim not being aware of the reporting process, or the process itself being too troublesome and thus deterring patien</w:t>
-      </w:r>
-      <w:r>
-        <w:rPr>
-          <w:rFonts w:ascii="Calibri" w:eastAsia="Calibri" w:hAnsi="Calibri" w:cs="Calibri"/>
-          <w:sz w:val="24"/>
-          <w:szCs w:val="24"/>
-        </w:rPr>
-        <w:t>ts from taking action. A patient who was bitten by their own pet may may also believe that their health is not being endangered, and hence avoided making a report due to complacency.</w:t>
-      </w:r>
-    </w:p>
-    <w:p>
-      <w:pPr>
-        <w:jc w:val="both"/>
-      </w:pPr>
-    </w:p>
-    <w:p>
-      <w:pPr>
-        <w:jc w:val="both"/>
-      </w:pPr>
-      <w:r>
-        <w:rPr>
-          <w:rFonts w:ascii="Calibri" w:eastAsia="Calibri" w:hAnsi="Calibri" w:cs="Calibri"/>
-          <w:sz w:val="24"/>
-          <w:szCs w:val="24"/>
-        </w:rPr>
-        <w:t xml:space="preserve">A complacent mentality among pet owners is not known to be uncommon. In </w:t>
-      </w:r>
-      <w:r>
-        <w:rPr>
-          <w:rFonts w:ascii="Calibri" w:eastAsia="Calibri" w:hAnsi="Calibri" w:cs="Calibri"/>
-          <w:sz w:val="24"/>
-          <w:szCs w:val="24"/>
-        </w:rPr>
-        <w:t xml:space="preserve">a separate study conducted by the Ottawa-Carleton Health Department in 2002, researchers telephoned random Canadian residents to understand the attitudes and practices of dog and cat owners with respect to vaccinating their pets against rabies. The survey </w:t>
-      </w:r>
-      <w:r>
-        <w:rPr>
-          <w:rFonts w:ascii="Calibri" w:eastAsia="Calibri" w:hAnsi="Calibri" w:cs="Calibri"/>
-          <w:sz w:val="24"/>
-          <w:szCs w:val="24"/>
-        </w:rPr>
-        <w:t>results found that even though more than 90% of respondents said they would call a doctor if they were bitten by a wild animal, only 39% said they would call a doctor if bitten by their own pet. (CCDR, 2002). While this further highlights a high possibilit</w:t>
-      </w:r>
-      <w:r>
-        <w:rPr>
-          <w:rFonts w:ascii="Calibri" w:eastAsia="Calibri" w:hAnsi="Calibri" w:cs="Calibri"/>
-          <w:sz w:val="24"/>
-          <w:szCs w:val="24"/>
-        </w:rPr>
-        <w:t>y of under-reported cases in other similar papers, it also indirectly reinforces the need for the public health department to continue to educate pet owners about rabies vaccination.</w:t>
+        <w:t>Firstly, the authors acknowledged that there were likely to be under-reported animal bite incidents that occurred within the time and area of study. There were several factors that may have influenced a victim to avoid reporting an incident. For instance, if a victim visits a veterinary clinic due to an animal bite, it will usually be reported to the local health department, as required by law. However, not all municipalities may have the same level of stringency. In cases where medical attention is not required and hence not pursued, under-reporting is likely to occur. Other possible reasons include the victim not being aware of the reporting process, or the process itself being too troublesome and thus deterring patients from taking action. A patient who was bitten by their own pet may may also believe that their health is not being endangered, and hence avoided making a report due to complacency.</w:t>
+      </w:r>
+    </w:p>
+    <w:p>
+      <w:pPr>
+        <w:jc w:val="both"/>
+      </w:pPr>
+    </w:p>
+    <w:p>
+      <w:pPr>
+        <w:jc w:val="both"/>
+      </w:pPr>
+      <w:r>
+        <w:rPr>
+          <w:rFonts w:ascii="Calibri" w:eastAsia="Calibri" w:hAnsi="Calibri" w:cs="Calibri"/>
+          <w:sz w:val="24"/>
+          <w:szCs w:val="24"/>
+        </w:rPr>
+        <w:t>A complacent mentality among pet owners is not known to be uncommon. In a separate study conducted by the Ottawa-Carleton Health Department in 2002, researchers telephoned random Canadian residents to understand the attitudes and practices of dog and cat owners with respect to vaccinating their pets against rabies. The survey results found that even though more than 90% of respondents said they would call a doctor if they were bitten by a wild animal, only 39% said they would call a doctor if bitten by their own pet. (CCDR, 2002). While this further highlights a high possibility of under-reported cases in other similar papers, it also indirectly reinforces the need for the public health department to continue to educate pet owners about rabies vaccination.</w:t>
       </w:r>
     </w:p>
     <w:p>
@@ -1256,31 +992,7 @@
           <w:sz w:val="24"/>
           <w:szCs w:val="24"/>
         </w:rPr>
-        <w:t>In addition, the study did not manage t</w:t>
-      </w:r>
-      <w:r>
-        <w:rPr>
-          <w:rFonts w:ascii="Calibri" w:eastAsia="Calibri" w:hAnsi="Calibri" w:cs="Calibri"/>
-          <w:sz w:val="24"/>
-          <w:szCs w:val="24"/>
-        </w:rPr>
-        <w:t>o account for pertinent biological information such as the breed and neuter status of each animal subject. This was due to the lack of knowledge resulting from unreliable historical data and limited information of the reported animals. As a result, the aut</w:t>
-      </w:r>
-      <w:r>
-        <w:rPr>
-          <w:rFonts w:ascii="Calibri" w:eastAsia="Calibri" w:hAnsi="Calibri" w:cs="Calibri"/>
-          <w:sz w:val="24"/>
-          <w:szCs w:val="24"/>
-        </w:rPr>
-        <w:t>hors excluded 350 reported bite incidents during their early stages of data exploration. Excluding such data may have introduced certain bias that could not be estimated or were unaccounted for in the study. For instance, certain breeds of canines, such as</w:t>
-      </w:r>
-      <w:r>
-        <w:rPr>
-          <w:rFonts w:ascii="Calibri" w:eastAsia="Calibri" w:hAnsi="Calibri" w:cs="Calibri"/>
-          <w:sz w:val="24"/>
-          <w:szCs w:val="24"/>
-        </w:rPr>
-        <w:t xml:space="preserve"> Pit bull or Rottweiler, are known to display more aggressive tendencies than other breeds. This unaccounted factor could have a causal effect on the overall bite rate of each municipality. It is </w:t>
+        <w:t xml:space="preserve">In addition, the study did not manage to account for pertinent biological information such as the breed and neuter status of each animal subject. This was due to the lack of knowledge resulting from unreliable historical data and limited information of the reported animals. As a result, the authors excluded 350 reported bite incidents during their early stages of data exploration. Excluding such data may have introduced certain bias that could not be estimated or were unaccounted for in the study. For instance, certain breeds of canines, such as Pit bull or Rottweiler, are known to display more aggressive tendencies than other breeds. This unaccounted factor could have a causal effect on the overall bite rate of each municipality. It is </w:t>
       </w:r>
       <w:r>
         <w:rPr>
@@ -1289,15 +1001,7 @@
           <w:szCs w:val="24"/>
         </w:rPr>
         <w:lastRenderedPageBreak/>
-        <w:t>possible that high-risk municipalities with more bite incide</w:t>
-      </w:r>
-      <w:r>
-        <w:rPr>
-          <w:rFonts w:ascii="Calibri" w:eastAsia="Calibri" w:hAnsi="Calibri" w:cs="Calibri"/>
-          <w:sz w:val="24"/>
-          <w:szCs w:val="24"/>
-        </w:rPr>
-        <w:t>nt counts than other areas could have a relatively high percentage of pets from more aggressive breeds in the first place.</w:t>
+        <w:t>possible that high-risk municipalities with more bite incident counts than other areas could have a relatively high percentage of pets from more aggressive breeds in the first place.</w:t>
       </w:r>
     </w:p>
     <w:p>
@@ -1339,39 +1043,7 @@
           <w:sz w:val="24"/>
           <w:szCs w:val="24"/>
         </w:rPr>
-        <w:t>Lastly, if we were to consider the relationship between the number of veterinary clinics and number of bite incidents per 1000 residents explored throughout the study, a boundary problem may have been unaccounted for in the paper’s spatial analysis. The au</w:t>
-      </w:r>
-      <w:r>
-        <w:rPr>
-          <w:rFonts w:ascii="Calibri" w:eastAsia="Calibri" w:hAnsi="Calibri" w:cs="Calibri"/>
-          <w:sz w:val="24"/>
-          <w:szCs w:val="24"/>
-        </w:rPr>
-        <w:t>thors made an assumption where residents generally visit veterinary clinics in their own municipality. Realistically speaking, this may not always be the case. For instance, there may be clinics patronized by residents outside of the WDG area of study, and</w:t>
-      </w:r>
-      <w:r>
-        <w:rPr>
-          <w:rFonts w:ascii="Calibri" w:eastAsia="Calibri" w:hAnsi="Calibri" w:cs="Calibri"/>
-          <w:sz w:val="24"/>
-          <w:szCs w:val="24"/>
-        </w:rPr>
-        <w:t xml:space="preserve"> the exclusion of these clinics could have possibly skewed the authors’ findings. Additionally, pet owners may not always choose their closest veterinary clinic as such decisions may be based on price, quality of service or public recommendations. Several </w:t>
-      </w:r>
-      <w:r>
-        <w:rPr>
-          <w:rFonts w:ascii="Calibri" w:eastAsia="Calibri" w:hAnsi="Calibri" w:cs="Calibri"/>
-          <w:sz w:val="24"/>
-          <w:szCs w:val="24"/>
-        </w:rPr>
-        <w:t xml:space="preserve">pet owners may thus be willing to visit clinics in other municipalities due to these considerations. Though this would have greatly skewed the results of the study, it is still understandable that it would have been incredibly difficult for the authors to </w:t>
-      </w:r>
-      <w:r>
-        <w:rPr>
-          <w:rFonts w:ascii="Calibri" w:eastAsia="Calibri" w:hAnsi="Calibri" w:cs="Calibri"/>
-          <w:sz w:val="24"/>
-          <w:szCs w:val="24"/>
-        </w:rPr>
-        <w:t>take all these human considerations into account.</w:t>
+        <w:t>Lastly, if we were to consider the relationship between the number of veterinary clinics and number of bite incidents per 1000 residents explored throughout the study, a boundary problem may have been unaccounted for in the paper’s spatial analysis. The authors made an assumption where residents generally visit veterinary clinics in their own municipality. Realistically speaking, this may not always be the case. For instance, there may be clinics patronized by residents outside of the WDG area of study, and the exclusion of these clinics could have possibly skewed the authors’ findings. Additionally, pet owners may not always choose their closest veterinary clinic as such decisions may be based on price, quality of service or public recommendations. Several pet owners may thus be willing to visit clinics in other municipalities due to these considerations. Though this would have greatly skewed the results of the study, it is still understandable that it would have been incredibly difficult for the authors to take all these human considerations into account.</w:t>
       </w:r>
     </w:p>
     <w:p>
@@ -1449,159 +1121,79 @@
           <w:sz w:val="24"/>
           <w:szCs w:val="24"/>
         </w:rPr>
-        <w:t xml:space="preserve">Organizations can target those high risk areas; those </w:t>
-      </w:r>
-      <w:r>
-        <w:rPr>
-          <w:rFonts w:ascii="Calibri" w:eastAsia="Calibri" w:hAnsi="Calibri" w:cs="Calibri"/>
-          <w:sz w:val="24"/>
-          <w:szCs w:val="24"/>
-        </w:rPr>
-        <w:t xml:space="preserve">of high number of bite incidents and high proportion of unvaccinated animals. A pilot project can be introduced to reduce bite incidents and increase vaccination rate through education campaigns and other efforts can be carried out in the high risk areas. </w:t>
-      </w:r>
-      <w:r>
-        <w:rPr>
-          <w:rFonts w:ascii="Calibri" w:eastAsia="Calibri" w:hAnsi="Calibri" w:cs="Calibri"/>
-          <w:sz w:val="24"/>
-          <w:szCs w:val="24"/>
-        </w:rPr>
-        <w:t xml:space="preserve">Results from the pilot project must then be evaluated. Findings from the pilot project may assist in the revision of the initial study and further studies can be conducted. </w:t>
-      </w:r>
-    </w:p>
-    <w:p>
-      <w:pPr>
-        <w:jc w:val="both"/>
-      </w:pPr>
-    </w:p>
-    <w:p>
-      <w:pPr>
-        <w:jc w:val="both"/>
-      </w:pPr>
-      <w:r>
-        <w:rPr>
-          <w:rFonts w:ascii="Calibri" w:eastAsia="Calibri" w:hAnsi="Calibri" w:cs="Calibri"/>
-          <w:sz w:val="24"/>
-          <w:szCs w:val="24"/>
-        </w:rPr>
-        <w:t>The prediction models developed in this study regarding the number of bite incide</w:t>
-      </w:r>
-      <w:r>
-        <w:rPr>
-          <w:rFonts w:ascii="Calibri" w:eastAsia="Calibri" w:hAnsi="Calibri" w:cs="Calibri"/>
-          <w:sz w:val="24"/>
-          <w:szCs w:val="24"/>
-        </w:rPr>
-        <w:t>nts per 1000 people can help identify areas that have potential to have high bite rate incidents. This is especially useful to areas where a lot of bite incidents go unreported. However, the model should be extrapolated out of Canada with caution as the mo</w:t>
-      </w:r>
-      <w:r>
-        <w:rPr>
-          <w:rFonts w:ascii="Calibri" w:eastAsia="Calibri" w:hAnsi="Calibri" w:cs="Calibri"/>
-          <w:sz w:val="24"/>
-          <w:szCs w:val="24"/>
-        </w:rPr>
-        <w:t xml:space="preserve">del might not be a good fit for other countries which is structurally different from Canada. </w:t>
-      </w:r>
-    </w:p>
-    <w:p>
-      <w:pPr>
-        <w:jc w:val="both"/>
-      </w:pPr>
-    </w:p>
-    <w:p>
-      <w:pPr>
-        <w:jc w:val="both"/>
-      </w:pPr>
-      <w:r>
-        <w:rPr>
-          <w:rFonts w:ascii="Calibri" w:eastAsia="Calibri" w:hAnsi="Calibri" w:cs="Calibri"/>
-          <w:sz w:val="24"/>
-          <w:szCs w:val="24"/>
-        </w:rPr>
-        <w:t>The paper failed to develop a good fit multivariate model for the prediction of the proportion of the unvaccinated animals. Predicting the proportion of unvaccin</w:t>
-      </w:r>
-      <w:r>
-        <w:rPr>
-          <w:rFonts w:ascii="Calibri" w:eastAsia="Calibri" w:hAnsi="Calibri" w:cs="Calibri"/>
-          <w:sz w:val="24"/>
-          <w:szCs w:val="24"/>
-        </w:rPr>
-        <w:t>ated animals can significantly reduce the rate of rabies infection. Organizations can focus their efforts on increasing vaccination rates to areas with high proportion of unvaccinated animals. Measures include increased education and more policing of manda</w:t>
-      </w:r>
-      <w:r>
-        <w:rPr>
-          <w:rFonts w:ascii="Calibri" w:eastAsia="Calibri" w:hAnsi="Calibri" w:cs="Calibri"/>
-          <w:sz w:val="24"/>
-          <w:szCs w:val="24"/>
-        </w:rPr>
-        <w:t>tary vaccinations. WHO claims that at least of the dog population must be vaccinated in order to break the cycle of transmission in dogs and to humans. Hence further research can be done on predicting the proportion of unvaccinated animals; more prediction</w:t>
-      </w:r>
-      <w:r>
-        <w:rPr>
-          <w:rFonts w:ascii="Calibri" w:eastAsia="Calibri" w:hAnsi="Calibri" w:cs="Calibri"/>
-          <w:sz w:val="24"/>
-          <w:szCs w:val="24"/>
-        </w:rPr>
-        <w:t xml:space="preserve"> factors can be added to model to make it a better fit. </w:t>
-      </w:r>
-    </w:p>
-    <w:p>
-      <w:pPr>
-        <w:jc w:val="both"/>
-      </w:pPr>
-    </w:p>
-    <w:p>
-      <w:pPr>
-        <w:jc w:val="both"/>
-      </w:pPr>
-      <w:r>
-        <w:rPr>
-          <w:rFonts w:ascii="Calibri" w:eastAsia="Calibri" w:hAnsi="Calibri" w:cs="Calibri"/>
-          <w:sz w:val="24"/>
-          <w:szCs w:val="24"/>
-        </w:rPr>
-        <w:t>In the study, 37% of the bite incidents were excluded from the primary data as the animals come from a humane society or shelter; this is a significant amount that can be prevented. Further research</w:t>
-      </w:r>
-      <w:r>
-        <w:rPr>
-          <w:rFonts w:ascii="Calibri" w:eastAsia="Calibri" w:hAnsi="Calibri" w:cs="Calibri"/>
-          <w:sz w:val="24"/>
-          <w:szCs w:val="24"/>
-        </w:rPr>
-        <w:t xml:space="preserve"> can be followed up on shelters and humane societies to prevent animal bites and and increase vaccination rate. </w:t>
-      </w:r>
-    </w:p>
-    <w:p>
-      <w:pPr>
-        <w:jc w:val="both"/>
-      </w:pPr>
-    </w:p>
-    <w:p>
-      <w:pPr>
-        <w:jc w:val="both"/>
-      </w:pPr>
-      <w:r>
-        <w:rPr>
-          <w:rFonts w:ascii="Calibri" w:eastAsia="Calibri" w:hAnsi="Calibri" w:cs="Calibri"/>
-          <w:sz w:val="24"/>
-          <w:szCs w:val="24"/>
-        </w:rPr>
-        <w:t>Further research on factors that affect to the owner’s decision or willingness to vaccinate their pet can be conducted to give further insight</w:t>
-      </w:r>
-      <w:r>
-        <w:rPr>
-          <w:rFonts w:ascii="Calibri" w:eastAsia="Calibri" w:hAnsi="Calibri" w:cs="Calibri"/>
-          <w:sz w:val="24"/>
-          <w:szCs w:val="24"/>
-        </w:rPr>
-        <w:t>s on how to increase vaccination rates. With a greater understanding on pet owners’ decision to vaccinate their pets, organizations can focus on the factors affecting pet owners’ decision instead of just educating them about the perils of not vaccinating t</w:t>
-      </w:r>
-      <w:r>
-        <w:rPr>
-          <w:rFonts w:ascii="Calibri" w:eastAsia="Calibri" w:hAnsi="Calibri" w:cs="Calibri"/>
-          <w:sz w:val="24"/>
-          <w:szCs w:val="24"/>
-        </w:rPr>
-        <w:t xml:space="preserve">heir pets. </w:t>
+        <w:t xml:space="preserve">Organizations can target those high risk areas; those of high number of bite incidents and high proportion of unvaccinated animals. A pilot project can be introduced to reduce bite incidents and increase vaccination rate through education campaigns and other efforts can be carried out in the high risk areas. Results from the pilot project must then be evaluated. Findings from the pilot project may assist in the revision of the initial study and further studies can be conducted. </w:t>
+      </w:r>
+    </w:p>
+    <w:p>
+      <w:pPr>
+        <w:jc w:val="both"/>
+      </w:pPr>
+    </w:p>
+    <w:p>
+      <w:pPr>
+        <w:jc w:val="both"/>
+      </w:pPr>
+      <w:r>
+        <w:rPr>
+          <w:rFonts w:ascii="Calibri" w:eastAsia="Calibri" w:hAnsi="Calibri" w:cs="Calibri"/>
+          <w:sz w:val="24"/>
+          <w:szCs w:val="24"/>
+        </w:rPr>
+        <w:t xml:space="preserve">The prediction models developed in this study regarding the number of bite incidents per 1000 people can help identify areas that have potential to have high bite rate incidents. This is especially useful to areas where a lot of bite incidents go unreported. However, the model should be extrapolated out of Canada with caution as the model might not be a good fit for other countries which is structurally different from Canada. </w:t>
+      </w:r>
+    </w:p>
+    <w:p>
+      <w:pPr>
+        <w:jc w:val="both"/>
+      </w:pPr>
+    </w:p>
+    <w:p>
+      <w:pPr>
+        <w:jc w:val="both"/>
+      </w:pPr>
+      <w:r>
+        <w:rPr>
+          <w:rFonts w:ascii="Calibri" w:eastAsia="Calibri" w:hAnsi="Calibri" w:cs="Calibri"/>
+          <w:sz w:val="24"/>
+          <w:szCs w:val="24"/>
+        </w:rPr>
+        <w:t xml:space="preserve">The paper failed to develop a good fit multivariate model for the prediction of the proportion of the unvaccinated animals. Predicting the proportion of unvaccinated animals can significantly reduce the rate of rabies infection. Organizations can focus their efforts on increasing vaccination rates to areas with high proportion of unvaccinated animals. Measures include increased education and more policing of mandatary vaccinations. WHO claims that at least of the dog population must be vaccinated in order to break the cycle of transmission in dogs and to humans. Hence further research can be done on predicting the proportion of unvaccinated animals; more prediction factors can be added to model to make it a better fit. </w:t>
+      </w:r>
+    </w:p>
+    <w:p>
+      <w:pPr>
+        <w:jc w:val="both"/>
+      </w:pPr>
+    </w:p>
+    <w:p>
+      <w:pPr>
+        <w:jc w:val="both"/>
+      </w:pPr>
+      <w:r>
+        <w:rPr>
+          <w:rFonts w:ascii="Calibri" w:eastAsia="Calibri" w:hAnsi="Calibri" w:cs="Calibri"/>
+          <w:sz w:val="24"/>
+          <w:szCs w:val="24"/>
+        </w:rPr>
+        <w:t xml:space="preserve">In the study, 37% of the bite incidents were excluded from the primary data as the animals come from a humane society or shelter; this is a significant amount that can be prevented. Further research can be followed up on shelters and humane societies to prevent animal bites and and increase vaccination rate. </w:t>
+      </w:r>
+    </w:p>
+    <w:p>
+      <w:pPr>
+        <w:jc w:val="both"/>
+      </w:pPr>
+    </w:p>
+    <w:p>
+      <w:pPr>
+        <w:jc w:val="both"/>
+      </w:pPr>
+      <w:r>
+        <w:rPr>
+          <w:rFonts w:ascii="Calibri" w:eastAsia="Calibri" w:hAnsi="Calibri" w:cs="Calibri"/>
+          <w:sz w:val="24"/>
+          <w:szCs w:val="24"/>
+        </w:rPr>
+        <w:t xml:space="preserve">Further research on factors that affect to the owner’s decision or willingness to vaccinate their pet can be conducted to give further insights on how to increase vaccination rates. With a greater understanding on pet owners’ decision to vaccinate their pets, organizations can focus on the factors affecting pet owners’ decision instead of just educating them about the perils of not vaccinating their pets. </w:t>
       </w:r>
     </w:p>
     <w:p>
@@ -1705,13 +1297,7 @@
         <w:rPr>
           <w:rFonts w:ascii="Calibri" w:eastAsia="Calibri" w:hAnsi="Calibri" w:cs="Calibri"/>
         </w:rPr>
-        <w:t>Canadian Communicable Disease Report. (2002). A survey of knowledge, attitudes, an</w:t>
-      </w:r>
-      <w:r>
-        <w:rPr>
-          <w:rFonts w:ascii="Calibri" w:eastAsia="Calibri" w:hAnsi="Calibri" w:cs="Calibri"/>
-        </w:rPr>
-        <w:t xml:space="preserve">d practices of dog and cat owners with respect to vaccinating their pets against rabies. Retrieved from: </w:t>
+        <w:t xml:space="preserve">Canadian Communicable Disease Report. (2002). A survey of knowledge, attitudes, and practices of dog and cat owners with respect to vaccinating their pets against rabies. Retrieved from: </w:t>
       </w:r>
       <w:hyperlink r:id="rId9">
         <w:r>
@@ -1730,13 +1316,7 @@
         <w:rPr>
           <w:rFonts w:ascii="Calibri" w:eastAsia="Calibri" w:hAnsi="Calibri" w:cs="Calibri"/>
         </w:rPr>
-        <w:t>C</w:t>
-      </w:r>
-      <w:r>
-        <w:rPr>
-          <w:rFonts w:ascii="Calibri" w:eastAsia="Calibri" w:hAnsi="Calibri" w:cs="Calibri"/>
-        </w:rPr>
-        <w:t>enters for Disease Control and Prevention. (2013). Rabies-Free Countries and Political Units. Retrieved from:</w:t>
+        <w:t>Centers for Disease Control and Prevention. (2013). Rabies-Free Countries and Political Units. Retrieved from:</w:t>
       </w:r>
       <w:hyperlink r:id="rId10">
         <w:r>
@@ -1850,13 +1430,7 @@
         <w:rPr>
           <w:rFonts w:ascii="Calibri" w:eastAsia="Calibri" w:hAnsi="Calibri" w:cs="Calibri"/>
         </w:rPr>
-        <w:t>Ghosh, J. B., Roy, M., Lahiri</w:t>
-      </w:r>
-      <w:r>
-        <w:rPr>
-          <w:rFonts w:ascii="Calibri" w:eastAsia="Calibri" w:hAnsi="Calibri" w:cs="Calibri"/>
-        </w:rPr>
-        <w:t xml:space="preserve">, K., &amp; Bala, A. K. (2009). Acute flaccid paralysis due to rabies. </w:t>
+        <w:t xml:space="preserve">Ghosh, J. B., Roy, M., Lahiri, K., &amp; Bala, A. K. (2009). Acute flaccid paralysis due to rabies. </w:t>
       </w:r>
       <w:r>
         <w:rPr>
@@ -1907,13 +1481,7 @@
         <w:rPr>
           <w:rFonts w:ascii="Calibri" w:eastAsia="Calibri" w:hAnsi="Calibri" w:cs="Calibri"/>
         </w:rPr>
-        <w:t>Hampson, K., Coudeville, L., Lembo, T., Sambo, M., Kieffer, A., Attlan, M., ... &amp; Costa</w:t>
-      </w:r>
-      <w:r>
-        <w:rPr>
-          <w:rFonts w:ascii="Calibri" w:eastAsia="Calibri" w:hAnsi="Calibri" w:cs="Calibri"/>
-        </w:rPr>
-        <w:t xml:space="preserve">, P. (2015). Estimating the global burden of endemic canine rabies. </w:t>
+        <w:t xml:space="preserve">Hampson, K., Coudeville, L., Lembo, T., Sambo, M., Kieffer, A., Attlan, M., ... &amp; Costa, P. (2015). Estimating the global burden of endemic canine rabies. </w:t>
       </w:r>
       <w:r>
         <w:rPr>
@@ -1935,13 +1503,7 @@
         <w:rPr>
           <w:rFonts w:ascii="Calibri" w:eastAsia="Calibri" w:hAnsi="Calibri" w:cs="Calibri"/>
         </w:rPr>
-        <w:t>Hemachudha,T., Laothamatas, J., &amp; Rupprecht, C. E. (2002).  Human rabies: a disease of complex neuropatho</w:t>
-      </w:r>
-      <w:r>
-        <w:rPr>
-          <w:rFonts w:ascii="Calibri" w:eastAsia="Calibri" w:hAnsi="Calibri" w:cs="Calibri"/>
-        </w:rPr>
-        <w:t xml:space="preserve">genetic mechanisms and diagnostic challenges. </w:t>
+        <w:t xml:space="preserve">Hemachudha,T., Laothamatas, J., &amp; Rupprecht, C. E. (2002).  Human rabies: a disease of complex neuropathogenetic mechanisms and diagnostic challenges. </w:t>
       </w:r>
       <w:r>
         <w:rPr>
@@ -1985,13 +1547,7 @@
         <w:rPr>
           <w:rFonts w:ascii="Calibri" w:eastAsia="Calibri" w:hAnsi="Calibri" w:cs="Calibri"/>
         </w:rPr>
-        <w:t>Taylor, L. H., &amp;</w:t>
-      </w:r>
-      <w:r>
-        <w:rPr>
-          <w:rFonts w:ascii="Calibri" w:eastAsia="Calibri" w:hAnsi="Calibri" w:cs="Calibri"/>
-        </w:rPr>
-        <w:t xml:space="preserve"> Knopf, L. (2015). Surveillance of Human Rabies by National Authorities – A Global Survey. </w:t>
+        <w:t xml:space="preserve">Taylor, L. H., &amp; Knopf, L. (2015). Surveillance of Human Rabies by National Authorities – A Global Survey. </w:t>
       </w:r>
       <w:r>
         <w:rPr>
@@ -2013,13 +1569,7 @@
         <w:rPr>
           <w:rFonts w:ascii="Calibri" w:eastAsia="Calibri" w:hAnsi="Calibri" w:cs="Calibri"/>
         </w:rPr>
-        <w:t>Wiktor, T. J., Plotkin, S. A., &amp; Koprowski, H. (1977). Development and clinical trials of the new</w:t>
-      </w:r>
-      <w:r>
-        <w:rPr>
-          <w:rFonts w:ascii="Calibri" w:eastAsia="Calibri" w:hAnsi="Calibri" w:cs="Calibri"/>
-        </w:rPr>
-        <w:t xml:space="preserve"> human rabies vaccine of tissue culture (human diploid cell) origin. </w:t>
+        <w:t xml:space="preserve">Wiktor, T. J., Plotkin, S. A., &amp; Koprowski, H. (1977). Development and clinical trials of the new human rabies vaccine of tissue culture (human diploid cell) origin. </w:t>
       </w:r>
       <w:r>
         <w:rPr>

</xml_diff>